<commit_message>
Make a word document which contains everything for process&safety
</commit_message>
<xml_diff>
--- a/Process and Safety group assignment.docx
+++ b/Process and Safety group assignment.docx
@@ -4,664 +4,39 @@
   <w:body>
     <w:p>
       <w:pPr>
+        <w:pStyle w:val="Title"/>
         <w:jc w:val="center"/>
-        <w:rPr>
-          <w:sz w:val="72"/>
-          <w:szCs w:val="72"/>
-        </w:rPr>
       </w:pPr>
       <w:r>
-        <w:rPr>
-          <w:sz w:val="72"/>
-          <w:szCs w:val="72"/>
-        </w:rPr>
-        <w:t>Process and Safety</w:t>
+        <w:t>Process and Safety Group Assignment</w:t>
       </w:r>
     </w:p>
     <w:p>
       <w:pPr>
-        <w:jc w:val="center"/>
-        <w:rPr>
-          <w:sz w:val="72"/>
-          <w:szCs w:val="72"/>
-        </w:rPr>
+        <w:pStyle w:val="Heading1"/>
       </w:pPr>
       <w:r>
-        <w:rPr>
-          <w:sz w:val="72"/>
-          <w:szCs w:val="72"/>
-        </w:rPr>
-        <w:t>Group Assignment</w:t>
-      </w:r>
-    </w:p>
-    <w:p>
-      <w:pPr>
-        <w:jc w:val="center"/>
-        <w:rPr>
-          <w:sz w:val="36"/>
-          <w:szCs w:val="36"/>
-        </w:rPr>
-      </w:pPr>
-      <w:r>
-        <w:rPr>
-          <w:sz w:val="36"/>
-          <w:szCs w:val="36"/>
-        </w:rPr>
-        <w:t>Task division</w:t>
-      </w:r>
-    </w:p>
-    <w:p>
-      <w:pPr>
-        <w:rPr>
-          <w:b/>
-          <w:bCs/>
-          <w:i/>
-          <w:iCs/>
-          <w:sz w:val="36"/>
-          <w:szCs w:val="36"/>
-          <w:u w:val="single"/>
-        </w:rPr>
-      </w:pPr>
-      <w:r>
-        <w:rPr>
-          <w:sz w:val="36"/>
-          <w:szCs w:val="36"/>
-        </w:rPr>
-        <w:t>Criteria:</w:t>
-      </w:r>
-      <w:r>
-        <w:rPr>
-          <w:b/>
-          <w:bCs/>
-          <w:i/>
-          <w:iCs/>
-          <w:sz w:val="36"/>
-          <w:szCs w:val="36"/>
-          <w:u w:val="single"/>
-        </w:rPr>
-        <w:t xml:space="preserve"> Process, Git, Visualization quality, Safety, Preparation for Implementation.</w:t>
-      </w:r>
-    </w:p>
-    <w:p>
-      <w:pPr>
-        <w:rPr>
-          <w:sz w:val="36"/>
-          <w:szCs w:val="36"/>
-        </w:rPr>
-      </w:pPr>
-      <w:r>
-        <w:rPr>
-          <w:sz w:val="36"/>
-          <w:szCs w:val="36"/>
-        </w:rPr>
-        <w:t>Process</w:t>
-      </w:r>
-      <w:r>
-        <w:rPr>
-          <w:sz w:val="36"/>
-          <w:szCs w:val="36"/>
-        </w:rPr>
-        <w:t xml:space="preserve">: </w:t>
-      </w:r>
-    </w:p>
-    <w:p>
-      <w:pPr>
-        <w:pStyle w:val="ListParagraph"/>
-        <w:numPr>
-          <w:ilvl w:val="0"/>
-          <w:numId w:val="1"/>
-        </w:numPr>
-        <w:rPr>
-          <w:sz w:val="36"/>
-          <w:szCs w:val="36"/>
-        </w:rPr>
-      </w:pPr>
-      <w:r>
-        <w:rPr>
-          <w:sz w:val="36"/>
-          <w:szCs w:val="36"/>
-        </w:rPr>
-        <w:t>Making a flow chart of the process (process of the fruit detection system)</w:t>
-      </w:r>
-    </w:p>
-    <w:p>
-      <w:pPr>
-        <w:pStyle w:val="ListParagraph"/>
-        <w:numPr>
-          <w:ilvl w:val="0"/>
-          <w:numId w:val="1"/>
-        </w:numPr>
-        <w:rPr>
-          <w:sz w:val="36"/>
-          <w:szCs w:val="36"/>
-        </w:rPr>
-      </w:pPr>
-      <w:r>
-        <w:rPr>
-          <w:sz w:val="36"/>
-          <w:szCs w:val="36"/>
-        </w:rPr>
-        <w:t>Show interaction between every part,module/system of the process (example: Plc to sensor or plc to robot or gripper etc.)</w:t>
-      </w:r>
-    </w:p>
-    <w:p>
-      <w:pPr>
-        <w:rPr>
-          <w:sz w:val="36"/>
-          <w:szCs w:val="36"/>
-        </w:rPr>
-      </w:pPr>
-      <w:r>
-        <w:rPr>
-          <w:sz w:val="36"/>
-          <w:szCs w:val="36"/>
-        </w:rPr>
-        <w:t>Interfaces are graphically depicted</w:t>
-      </w:r>
-    </w:p>
-    <w:p>
-      <w:pPr>
-        <w:rPr>
-          <w:sz w:val="36"/>
-          <w:szCs w:val="36"/>
-        </w:rPr>
-      </w:pPr>
-      <w:r>
-        <w:rPr>
-          <w:sz w:val="36"/>
-          <w:szCs w:val="36"/>
-        </w:rPr>
-        <w:t>Git</w:t>
-      </w:r>
-      <w:r>
-        <w:rPr>
-          <w:sz w:val="36"/>
-          <w:szCs w:val="36"/>
-        </w:rPr>
-        <w:t>:</w:t>
-      </w:r>
-      <w:r>
-        <w:rPr>
-          <w:sz w:val="36"/>
-          <w:szCs w:val="36"/>
-        </w:rPr>
-        <w:t xml:space="preserve"> </w:t>
-      </w:r>
-    </w:p>
-    <w:p>
-      <w:pPr>
-        <w:pStyle w:val="ListParagraph"/>
-        <w:numPr>
-          <w:ilvl w:val="0"/>
-          <w:numId w:val="2"/>
-        </w:numPr>
-        <w:jc w:val="both"/>
-        <w:rPr>
-          <w:sz w:val="36"/>
-          <w:szCs w:val="36"/>
-        </w:rPr>
-      </w:pPr>
-      <w:r>
-        <w:rPr>
-          <w:sz w:val="36"/>
-          <w:szCs w:val="36"/>
-        </w:rPr>
-        <w:t>We will use git, everybody will update whatever type of progress they made in the repository we have</w:t>
-      </w:r>
-      <w:r>
-        <w:rPr>
-          <w:sz w:val="36"/>
-          <w:szCs w:val="36"/>
-        </w:rPr>
-        <w:t>.</w:t>
-      </w:r>
-    </w:p>
-    <w:p>
-      <w:pPr>
-        <w:jc w:val="both"/>
-        <w:rPr>
-          <w:sz w:val="36"/>
-          <w:szCs w:val="36"/>
-        </w:rPr>
-      </w:pPr>
-      <w:r>
-        <w:rPr>
-          <w:sz w:val="36"/>
-          <w:szCs w:val="36"/>
-        </w:rPr>
-        <w:t>Visualization quality:</w:t>
-      </w:r>
-    </w:p>
-    <w:p>
-      <w:pPr>
-        <w:pStyle w:val="ListParagraph"/>
-        <w:numPr>
-          <w:ilvl w:val="0"/>
-          <w:numId w:val="2"/>
-        </w:numPr>
-        <w:jc w:val="both"/>
-        <w:rPr>
-          <w:sz w:val="36"/>
-          <w:szCs w:val="36"/>
-        </w:rPr>
-      </w:pPr>
-      <w:r>
-        <w:rPr>
-          <w:sz w:val="36"/>
-          <w:szCs w:val="36"/>
-        </w:rPr>
-        <w:t>The flowcharts, diagrams of the processes are detailed</w:t>
-      </w:r>
-    </w:p>
-    <w:p>
-      <w:pPr>
-        <w:pStyle w:val="ListParagraph"/>
-        <w:numPr>
-          <w:ilvl w:val="0"/>
-          <w:numId w:val="2"/>
-        </w:numPr>
-        <w:jc w:val="both"/>
-        <w:rPr>
-          <w:sz w:val="36"/>
-          <w:szCs w:val="36"/>
-        </w:rPr>
-      </w:pPr>
-      <w:r>
-        <w:rPr>
-          <w:sz w:val="36"/>
-          <w:szCs w:val="36"/>
-        </w:rPr>
-        <w:t>We present everything to Ard</w:t>
-      </w:r>
-    </w:p>
-    <w:p>
-      <w:pPr>
-        <w:ind w:left="72"/>
-        <w:jc w:val="both"/>
-        <w:rPr>
-          <w:sz w:val="36"/>
-          <w:szCs w:val="36"/>
-        </w:rPr>
-      </w:pPr>
-      <w:r>
-        <w:rPr>
-          <w:sz w:val="36"/>
-          <w:szCs w:val="36"/>
-        </w:rPr>
-        <w:t>Safety:</w:t>
-      </w:r>
-      <w:r>
-        <w:rPr>
-          <w:sz w:val="36"/>
-          <w:szCs w:val="36"/>
-        </w:rPr>
-        <w:t xml:space="preserve"> </w:t>
-      </w:r>
-    </w:p>
-    <w:p>
-      <w:pPr>
-        <w:pStyle w:val="ListParagraph"/>
-        <w:numPr>
-          <w:ilvl w:val="0"/>
-          <w:numId w:val="3"/>
-        </w:numPr>
-        <w:jc w:val="both"/>
-        <w:rPr>
-          <w:sz w:val="36"/>
-          <w:szCs w:val="36"/>
-        </w:rPr>
-      </w:pPr>
-      <w:r>
-        <w:rPr>
-          <w:sz w:val="36"/>
-          <w:szCs w:val="36"/>
-        </w:rPr>
-        <w:t>Chapter of definition of Performance level</w:t>
-      </w:r>
-    </w:p>
-    <w:p>
-      <w:pPr>
-        <w:pStyle w:val="ListParagraph"/>
-        <w:numPr>
-          <w:ilvl w:val="0"/>
-          <w:numId w:val="3"/>
-        </w:numPr>
-        <w:jc w:val="both"/>
-        <w:rPr>
-          <w:sz w:val="36"/>
-          <w:szCs w:val="36"/>
-        </w:rPr>
-      </w:pPr>
-      <w:r>
-        <w:rPr>
-          <w:sz w:val="36"/>
-          <w:szCs w:val="36"/>
-        </w:rPr>
-        <w:t>Chapter of Risk assessment.</w:t>
-      </w:r>
-    </w:p>
-    <w:p>
-      <w:pPr>
-        <w:ind w:left="72"/>
-        <w:jc w:val="both"/>
-        <w:rPr>
-          <w:b/>
-          <w:bCs/>
-          <w:sz w:val="36"/>
-          <w:szCs w:val="36"/>
-        </w:rPr>
-      </w:pPr>
-      <w:r>
-        <w:rPr>
-          <w:b/>
-          <w:bCs/>
-          <w:sz w:val="36"/>
-          <w:szCs w:val="36"/>
-        </w:rPr>
-        <w:t>Preparation for Implementation</w:t>
-      </w:r>
-      <w:r>
-        <w:rPr>
-          <w:b/>
-          <w:bCs/>
-          <w:sz w:val="36"/>
-          <w:szCs w:val="36"/>
-        </w:rPr>
-        <w:t>:</w:t>
-      </w:r>
-    </w:p>
-    <w:p>
-      <w:pPr>
-        <w:pStyle w:val="ListParagraph"/>
-        <w:numPr>
-          <w:ilvl w:val="0"/>
-          <w:numId w:val="4"/>
-        </w:numPr>
-        <w:jc w:val="both"/>
-        <w:rPr>
-          <w:sz w:val="36"/>
-          <w:szCs w:val="36"/>
-        </w:rPr>
-      </w:pPr>
-      <w:r>
-        <w:rPr>
-          <w:sz w:val="36"/>
-          <w:szCs w:val="36"/>
-        </w:rPr>
-        <w:t>A self-evaluation of our group</w:t>
-      </w:r>
-    </w:p>
-    <w:p>
-      <w:pPr>
-        <w:pStyle w:val="ListParagraph"/>
-        <w:numPr>
-          <w:ilvl w:val="0"/>
-          <w:numId w:val="4"/>
-        </w:numPr>
-        <w:jc w:val="both"/>
-        <w:rPr>
-          <w:sz w:val="36"/>
-          <w:szCs w:val="36"/>
-        </w:rPr>
-      </w:pPr>
-      <w:r>
-        <w:rPr>
-          <w:sz w:val="36"/>
-          <w:szCs w:val="36"/>
-        </w:rPr>
-        <w:t>Future improvements</w:t>
-      </w:r>
-    </w:p>
-    <w:p>
-      <w:pPr>
-        <w:ind w:left="72"/>
-        <w:jc w:val="both"/>
-        <w:rPr>
-          <w:sz w:val="36"/>
-          <w:szCs w:val="36"/>
-        </w:rPr>
-      </w:pPr>
-    </w:p>
-    <w:p>
-      <w:pPr>
-        <w:ind w:left="72"/>
-        <w:jc w:val="both"/>
-        <w:rPr>
-          <w:sz w:val="36"/>
-          <w:szCs w:val="36"/>
-        </w:rPr>
-      </w:pPr>
-      <w:r>
-        <w:rPr>
-          <w:sz w:val="36"/>
-          <w:szCs w:val="36"/>
-        </w:rPr>
-        <w:t>Rules to follow:</w:t>
-      </w:r>
-    </w:p>
-    <w:p>
-      <w:pPr>
-        <w:pStyle w:val="ListParagraph"/>
-        <w:numPr>
-          <w:ilvl w:val="0"/>
-          <w:numId w:val="5"/>
-        </w:numPr>
-        <w:jc w:val="both"/>
-        <w:rPr>
-          <w:sz w:val="36"/>
-          <w:szCs w:val="36"/>
-        </w:rPr>
-      </w:pPr>
-      <w:r>
-        <w:rPr>
-          <w:sz w:val="36"/>
-          <w:szCs w:val="36"/>
-        </w:rPr>
-        <w:t>Communication is key. Every progress we make, every problem we encounter, every emergency we have  we will communicate with eachother via whatsapp.</w:t>
-      </w:r>
-    </w:p>
-    <w:p>
-      <w:pPr>
-        <w:pStyle w:val="ListParagraph"/>
-        <w:numPr>
-          <w:ilvl w:val="0"/>
-          <w:numId w:val="5"/>
-        </w:numPr>
-        <w:jc w:val="both"/>
-        <w:rPr>
-          <w:sz w:val="36"/>
-          <w:szCs w:val="36"/>
-        </w:rPr>
-      </w:pPr>
-      <w:r>
-        <w:rPr>
-          <w:sz w:val="36"/>
-          <w:szCs w:val="36"/>
-        </w:rPr>
-        <w:t>Stop saying I don’t know. If we have issues</w:t>
-      </w:r>
-      <w:r>
-        <w:rPr>
-          <w:sz w:val="36"/>
-          <w:szCs w:val="36"/>
-        </w:rPr>
-        <w:t xml:space="preserve"> and </w:t>
-      </w:r>
-      <w:r>
-        <w:rPr>
-          <w:sz w:val="36"/>
-          <w:szCs w:val="36"/>
-        </w:rPr>
-        <w:t>misunderstanding off any type  we will ask questions to ourselves and the teachers as well.</w:t>
-      </w:r>
-    </w:p>
-    <w:p>
-      <w:pPr>
-        <w:jc w:val="both"/>
-        <w:rPr>
-          <w:sz w:val="36"/>
-          <w:szCs w:val="36"/>
-        </w:rPr>
-      </w:pPr>
-    </w:p>
-    <w:p>
-      <w:pPr>
-        <w:jc w:val="both"/>
-        <w:rPr>
-          <w:sz w:val="40"/>
-          <w:szCs w:val="40"/>
-        </w:rPr>
-      </w:pPr>
-      <w:r>
-        <w:rPr>
-          <w:sz w:val="40"/>
-          <w:szCs w:val="40"/>
-        </w:rPr>
-        <w:t>Dividing tasks:</w:t>
-      </w:r>
-    </w:p>
-    <w:p>
-      <w:pPr>
-        <w:pStyle w:val="ListParagraph"/>
-        <w:numPr>
-          <w:ilvl w:val="0"/>
-          <w:numId w:val="4"/>
-        </w:numPr>
-        <w:jc w:val="both"/>
-        <w:rPr>
-          <w:sz w:val="36"/>
-          <w:szCs w:val="36"/>
-        </w:rPr>
-      </w:pPr>
-      <w:r>
-        <w:rPr>
-          <w:sz w:val="40"/>
-          <w:szCs w:val="40"/>
-        </w:rPr>
-        <w:t>Ali:</w:t>
-      </w:r>
-      <w:r>
-        <w:rPr>
-          <w:sz w:val="40"/>
-          <w:szCs w:val="40"/>
-        </w:rPr>
-        <w:t>Preparation,</w:t>
-      </w:r>
-      <w:r>
-        <w:rPr>
-          <w:sz w:val="36"/>
-          <w:szCs w:val="36"/>
-        </w:rPr>
-        <w:t xml:space="preserve"> </w:t>
-      </w:r>
-      <w:r>
-        <w:rPr>
-          <w:sz w:val="36"/>
-          <w:szCs w:val="36"/>
-        </w:rPr>
-        <w:t>Future improvements</w:t>
-      </w:r>
-    </w:p>
-    <w:p>
-      <w:pPr>
-        <w:pStyle w:val="ListParagraph"/>
-        <w:numPr>
-          <w:ilvl w:val="0"/>
-          <w:numId w:val="6"/>
-        </w:numPr>
-        <w:jc w:val="both"/>
-        <w:rPr>
-          <w:sz w:val="40"/>
-          <w:szCs w:val="40"/>
-        </w:rPr>
-      </w:pPr>
-      <w:r>
-        <w:rPr>
-          <w:sz w:val="40"/>
-          <w:szCs w:val="40"/>
-        </w:rPr>
-        <w:t>Nhat Ha:</w:t>
-      </w:r>
-      <w:r>
-        <w:rPr>
-          <w:sz w:val="40"/>
-          <w:szCs w:val="40"/>
-        </w:rPr>
-        <w:t>Safety,</w:t>
-      </w:r>
-    </w:p>
-    <w:p>
-      <w:pPr>
-        <w:pStyle w:val="ListParagraph"/>
-        <w:numPr>
-          <w:ilvl w:val="0"/>
-          <w:numId w:val="6"/>
-        </w:numPr>
-        <w:jc w:val="both"/>
-        <w:rPr>
-          <w:sz w:val="40"/>
-          <w:szCs w:val="40"/>
-        </w:rPr>
-      </w:pPr>
-      <w:r>
-        <w:rPr>
-          <w:sz w:val="40"/>
-          <w:szCs w:val="40"/>
-        </w:rPr>
-        <w:t>Herbert:</w:t>
-      </w:r>
-      <w:r>
-        <w:rPr>
-          <w:sz w:val="40"/>
-          <w:szCs w:val="40"/>
-        </w:rPr>
-        <w:t>Safety</w:t>
-      </w:r>
-    </w:p>
-    <w:p>
-      <w:pPr>
-        <w:pStyle w:val="ListParagraph"/>
-        <w:numPr>
-          <w:ilvl w:val="0"/>
-          <w:numId w:val="6"/>
-        </w:numPr>
-        <w:jc w:val="both"/>
-        <w:rPr>
-          <w:sz w:val="40"/>
-          <w:szCs w:val="40"/>
-        </w:rPr>
-      </w:pPr>
-      <w:r>
-        <w:rPr>
-          <w:sz w:val="40"/>
-          <w:szCs w:val="40"/>
-        </w:rPr>
-        <w:t>Cesar:</w:t>
-      </w:r>
-      <w:r>
-        <w:rPr>
-          <w:sz w:val="40"/>
-          <w:szCs w:val="40"/>
-        </w:rPr>
         <w:t>Process</w:t>
       </w:r>
     </w:p>
     <w:p>
       <w:pPr>
-        <w:rPr>
-          <w:sz w:val="36"/>
-          <w:szCs w:val="36"/>
-        </w:rPr>
-      </w:pPr>
+        <w:pStyle w:val="Heading2"/>
+      </w:pPr>
+      <w:r>
+        <w:t>Functionally analyzed process of the project</w:t>
+      </w:r>
     </w:p>
     <w:p>
       <w:pPr>
-        <w:rPr>
-          <w:sz w:val="36"/>
-          <w:szCs w:val="36"/>
-        </w:rPr>
-      </w:pPr>
+        <w:pStyle w:val="Heading2"/>
+      </w:pPr>
+      <w:r>
+        <w:t>Interaction between Parts/Modules</w:t>
+      </w:r>
     </w:p>
+    <w:p/>
+    <w:p/>
     <w:sectPr>
       <w:pgSz w:w="12240" w:h="15840"/>
       <w:pgMar w:top="1440" w:right="1440" w:bottom="1440" w:left="1440" w:header="720" w:footer="720" w:gutter="0"/>
@@ -1781,7 +1156,7 @@
     <w:link w:val="Heading1Char"/>
     <w:uiPriority w:val="9"/>
     <w:qFormat/>
-    <w:rsid w:val="001540B6"/>
+    <w:rsid w:val="000358D0"/>
     <w:pPr>
       <w:keepNext/>
       <w:keepLines/>
@@ -1789,7 +1164,7 @@
       <w:outlineLvl w:val="0"/>
     </w:pPr>
     <w:rPr>
-      <w:rFonts w:asciiTheme="majorHAnsi" w:eastAsiaTheme="majorEastAsia" w:hAnsiTheme="majorHAnsi" w:cstheme="majorBidi"/>
+      <w:rFonts w:ascii="Arial" w:eastAsiaTheme="majorEastAsia" w:hAnsi="Arial" w:cstheme="majorBidi"/>
       <w:color w:val="0F4761" w:themeColor="accent1" w:themeShade="BF"/>
       <w:sz w:val="40"/>
       <w:szCs w:val="40"/>
@@ -1801,10 +1176,9 @@
     <w:next w:val="Normal"/>
     <w:link w:val="Heading2Char"/>
     <w:uiPriority w:val="9"/>
-    <w:semiHidden/>
     <w:unhideWhenUsed/>
     <w:qFormat/>
-    <w:rsid w:val="001540B6"/>
+    <w:rsid w:val="000358D0"/>
     <w:pPr>
       <w:keepNext/>
       <w:keepLines/>
@@ -1812,7 +1186,7 @@
       <w:outlineLvl w:val="1"/>
     </w:pPr>
     <w:rPr>
-      <w:rFonts w:asciiTheme="majorHAnsi" w:eastAsiaTheme="majorEastAsia" w:hAnsiTheme="majorHAnsi" w:cstheme="majorBidi"/>
+      <w:rFonts w:ascii="Arial" w:eastAsiaTheme="majorEastAsia" w:hAnsi="Arial" w:cstheme="majorBidi"/>
       <w:color w:val="0F4761" w:themeColor="accent1" w:themeShade="BF"/>
       <w:sz w:val="32"/>
       <w:szCs w:val="32"/>
@@ -1976,6 +1350,7 @@
   <w:style w:type="character" w:default="1" w:styleId="DefaultParagraphFont">
     <w:name w:val="Default Paragraph Font"/>
     <w:uiPriority w:val="1"/>
+    <w:semiHidden/>
     <w:unhideWhenUsed/>
   </w:style>
   <w:style w:type="table" w:default="1" w:styleId="TableNormal">
@@ -2004,9 +1379,9 @@
     <w:basedOn w:val="DefaultParagraphFont"/>
     <w:link w:val="Heading1"/>
     <w:uiPriority w:val="9"/>
-    <w:rsid w:val="001540B6"/>
-    <w:rPr>
-      <w:rFonts w:asciiTheme="majorHAnsi" w:eastAsiaTheme="majorEastAsia" w:hAnsiTheme="majorHAnsi" w:cstheme="majorBidi"/>
+    <w:rsid w:val="000358D0"/>
+    <w:rPr>
+      <w:rFonts w:ascii="Arial" w:eastAsiaTheme="majorEastAsia" w:hAnsi="Arial" w:cstheme="majorBidi"/>
       <w:color w:val="0F4761" w:themeColor="accent1" w:themeShade="BF"/>
       <w:sz w:val="40"/>
       <w:szCs w:val="40"/>
@@ -2017,10 +1392,9 @@
     <w:basedOn w:val="DefaultParagraphFont"/>
     <w:link w:val="Heading2"/>
     <w:uiPriority w:val="9"/>
-    <w:semiHidden/>
-    <w:rsid w:val="001540B6"/>
-    <w:rPr>
-      <w:rFonts w:asciiTheme="majorHAnsi" w:eastAsiaTheme="majorEastAsia" w:hAnsiTheme="majorHAnsi" w:cstheme="majorBidi"/>
+    <w:rsid w:val="000358D0"/>
+    <w:rPr>
+      <w:rFonts w:ascii="Arial" w:eastAsiaTheme="majorEastAsia" w:hAnsi="Arial" w:cstheme="majorBidi"/>
       <w:color w:val="0F4761" w:themeColor="accent1" w:themeShade="BF"/>
       <w:sz w:val="32"/>
       <w:szCs w:val="32"/>
@@ -2125,13 +1499,13 @@
     <w:link w:val="TitleChar"/>
     <w:uiPriority w:val="10"/>
     <w:qFormat/>
-    <w:rsid w:val="001540B6"/>
+    <w:rsid w:val="000358D0"/>
     <w:pPr>
       <w:spacing w:after="80" w:line="240" w:lineRule="auto"/>
       <w:contextualSpacing/>
     </w:pPr>
     <w:rPr>
-      <w:rFonts w:asciiTheme="majorHAnsi" w:eastAsiaTheme="majorEastAsia" w:hAnsiTheme="majorHAnsi" w:cstheme="majorBidi"/>
+      <w:rFonts w:ascii="Arial" w:eastAsiaTheme="majorEastAsia" w:hAnsi="Arial" w:cstheme="majorBidi"/>
       <w:spacing w:val="-10"/>
       <w:kern w:val="28"/>
       <w:sz w:val="56"/>
@@ -2143,9 +1517,9 @@
     <w:basedOn w:val="DefaultParagraphFont"/>
     <w:link w:val="Title"/>
     <w:uiPriority w:val="10"/>
-    <w:rsid w:val="001540B6"/>
-    <w:rPr>
-      <w:rFonts w:asciiTheme="majorHAnsi" w:eastAsiaTheme="majorEastAsia" w:hAnsiTheme="majorHAnsi" w:cstheme="majorBidi"/>
+    <w:rsid w:val="000358D0"/>
+    <w:rPr>
+      <w:rFonts w:ascii="Arial" w:eastAsiaTheme="majorEastAsia" w:hAnsi="Arial" w:cstheme="majorBidi"/>
       <w:spacing w:val="-10"/>
       <w:kern w:val="28"/>
       <w:sz w:val="56"/>

</xml_diff>